<commit_message>
completed some iOS projects
</commit_message>
<xml_diff>
--- a/SWEN3000/20190506/Class Summary.docx
+++ b/SWEN3000/20190506/Class Summary.docx
@@ -135,49 +135,251 @@
         <w:t xml:space="preserve"> provides developers a plethora of pre-build user interface widgets that </w:t>
       </w:r>
       <w:r>
-        <w:t xml:space="preserve">can be used during composition of an application, saving a lot of time in the process since they do not have </w:t>
+        <w:t xml:space="preserve">can be used during composition of an application, saving a lot of time in the process since they do not have to be built from scratch. </w:t>
+      </w:r>
+      <w:r>
+        <w:t xml:space="preserve">Each widget is interfaced through provided. The </w:t>
+      </w:r>
+      <w:proofErr w:type="spellStart"/>
+      <w:r>
+        <w:t>UIKit</w:t>
+      </w:r>
+      <w:proofErr w:type="spellEnd"/>
+      <w:r>
+        <w:t xml:space="preserve"> also provides animation support, document support, drawing and painting in addition to many other powerful features.</w:t>
+      </w:r>
+      <w:r>
+        <w:t xml:space="preserve"> The </w:t>
+      </w:r>
+      <w:r>
+        <w:t>implementations</w:t>
+      </w:r>
+      <w:r>
+        <w:t xml:space="preserve"> of </w:t>
+      </w:r>
+      <w:proofErr w:type="spellStart"/>
+      <w:r>
+        <w:t>UIKit</w:t>
+      </w:r>
+      <w:proofErr w:type="spellEnd"/>
+      <w:r>
+        <w:t xml:space="preserve"> apps are done using the Model-View-Controller design pattern where the control logic, data store and user interface are separated into three distinct sections.</w:t>
+      </w:r>
+    </w:p>
+    <w:p>
+      <w:pPr>
+        <w:jc w:val="both"/>
+      </w:pPr>
+      <w:r>
+        <w:t>For the class exercise we were required to:</w:t>
+      </w:r>
+    </w:p>
+    <w:p>
+      <w:pPr>
+        <w:pStyle w:val="ListParagraph"/>
+        <w:numPr>
+          <w:ilvl w:val="0"/>
+          <w:numId w:val="1"/>
+        </w:numPr>
+        <w:jc w:val="both"/>
+      </w:pPr>
+      <w:r>
+        <w:t xml:space="preserve">Learn, revise, or review the </w:t>
+      </w:r>
+      <w:proofErr w:type="spellStart"/>
+      <w:r>
+        <w:t>UIKit</w:t>
+      </w:r>
+      <w:proofErr w:type="spellEnd"/>
+      <w:r>
+        <w:t xml:space="preserve"> in </w:t>
+      </w:r>
+      <w:proofErr w:type="spellStart"/>
+      <w:r>
+        <w:t>iOS</w:t>
+      </w:r>
+      <w:proofErr w:type="spellEnd"/>
+      <w:r>
+        <w:t xml:space="preserve"> development</w:t>
+      </w:r>
+    </w:p>
+    <w:p>
+      <w:pPr>
+        <w:pStyle w:val="ListParagraph"/>
+        <w:jc w:val="both"/>
+      </w:pPr>
+      <w:r>
+        <w:t>The swift documentation was read for this step</w:t>
+      </w:r>
+    </w:p>
+    <w:p>
+      <w:pPr>
+        <w:pStyle w:val="ListParagraph"/>
+        <w:numPr>
+          <w:ilvl w:val="0"/>
+          <w:numId w:val="1"/>
+        </w:numPr>
+        <w:jc w:val="both"/>
+      </w:pPr>
+      <w:r>
+        <w:t xml:space="preserve">Compile and run the </w:t>
+      </w:r>
+      <w:proofErr w:type="spellStart"/>
+      <w:r>
+        <w:t>UIKit</w:t>
+      </w:r>
+      <w:proofErr w:type="spellEnd"/>
+      <w:r>
+        <w:t xml:space="preserve"> demo app</w:t>
+      </w:r>
+    </w:p>
+    <w:p>
+      <w:pPr>
+        <w:pStyle w:val="ListParagraph"/>
+        <w:jc w:val="both"/>
+      </w:pPr>
+      <w:r>
+        <w:t xml:space="preserve">The </w:t>
+      </w:r>
+      <w:proofErr w:type="spellStart"/>
+      <w:r>
+        <w:t>UIKit</w:t>
+      </w:r>
+      <w:proofErr w:type="spellEnd"/>
+      <w:r>
+        <w:t xml:space="preserve"> demo was compiled and run</w:t>
+      </w:r>
+      <w:r>
+        <w:t xml:space="preserve">. It showcases most of the widgets available in the </w:t>
+      </w:r>
+      <w:proofErr w:type="spellStart"/>
+      <w:r>
+        <w:t>UIKit</w:t>
+      </w:r>
+      <w:proofErr w:type="spellEnd"/>
+    </w:p>
+    <w:p>
+      <w:pPr>
+        <w:pStyle w:val="ListParagraph"/>
+        <w:numPr>
+          <w:ilvl w:val="0"/>
+          <w:numId w:val="1"/>
+        </w:numPr>
+        <w:jc w:val="both"/>
+      </w:pPr>
+      <w:r>
+        <w:t xml:space="preserve">Find and answer the matching Android widget for </w:t>
+      </w:r>
+      <w:proofErr w:type="spellStart"/>
+      <w:r>
+        <w:t>UIKit</w:t>
+      </w:r>
+      <w:proofErr w:type="spellEnd"/>
+    </w:p>
+    <w:p>
+      <w:pPr>
+        <w:pStyle w:val="ListParagraph"/>
+        <w:jc w:val="both"/>
+      </w:pPr>
+      <w:r>
+        <w:t>A table showing the matching widgets is provided below</w:t>
+      </w:r>
+    </w:p>
+    <w:p>
+      <w:pPr>
+        <w:pStyle w:val="ListParagraph"/>
+        <w:numPr>
+          <w:ilvl w:val="0"/>
+          <w:numId w:val="1"/>
+        </w:numPr>
+        <w:jc w:val="both"/>
+      </w:pPr>
+      <w:r>
+        <w:t xml:space="preserve">Transform and refactor your previous Android project to </w:t>
+      </w:r>
+      <w:proofErr w:type="spellStart"/>
+      <w:r>
+        <w:t>iOS</w:t>
+      </w:r>
+      <w:proofErr w:type="spellEnd"/>
+      <w:r>
+        <w:t xml:space="preserve"> project, keep as much functions as possible, make sure the interface looks as similar as possible. You can work as a team.</w:t>
+      </w:r>
+    </w:p>
+    <w:p>
+      <w:pPr>
+        <w:pStyle w:val="ListParagraph"/>
+        <w:jc w:val="both"/>
+      </w:pPr>
+      <w:r>
+        <w:lastRenderedPageBreak/>
+        <w:t>The SOS application was refactored. However it is not yet functional. Other functional apps were created to make up for the missing functionality in the SOS app</w:t>
+      </w:r>
+    </w:p>
+    <w:p>
+      <w:pPr>
+        <w:pStyle w:val="ListParagraph"/>
+        <w:numPr>
+          <w:ilvl w:val="0"/>
+          <w:numId w:val="1"/>
+        </w:numPr>
+        <w:jc w:val="both"/>
+      </w:pPr>
+      <w:r>
+        <w:t xml:space="preserve">Think about </w:t>
+      </w:r>
+      <w:proofErr w:type="spellStart"/>
+      <w:r>
+        <w:t>iOS</w:t>
+      </w:r>
+      <w:proofErr w:type="spellEnd"/>
+      <w:r>
+        <w:t xml:space="preserve"> automated testing with Ruby/Cucumber/Gherkin/Calabash-</w:t>
+      </w:r>
+      <w:proofErr w:type="spellStart"/>
+      <w:r>
+        <w:t>iOS</w:t>
+      </w:r>
+      <w:proofErr w:type="spellEnd"/>
+    </w:p>
+    <w:p>
+      <w:pPr>
+        <w:pStyle w:val="ListParagraph"/>
+        <w:jc w:val="both"/>
+      </w:pPr>
+      <w:r>
+        <w:t xml:space="preserve">Since Calabash is cross-platform compatible (works on both android and </w:t>
+      </w:r>
+      <w:proofErr w:type="spellStart"/>
+      <w:r>
+        <w:t>iOS</w:t>
+      </w:r>
+      <w:proofErr w:type="spellEnd"/>
+      <w:r>
+        <w:t>)</w:t>
+      </w:r>
+      <w:r>
+        <w:t xml:space="preserve"> gherkin test cases can be run on the device with no issues, however </w:t>
+      </w:r>
+      <w:r>
+        <w:t>supplementary</w:t>
+      </w:r>
+      <w:r>
+        <w:t xml:space="preserve"> libraries are required</w:t>
+      </w:r>
+      <w:r>
+        <w:t>.</w:t>
+      </w:r>
+    </w:p>
+    <w:p>
+      <w:pPr>
+        <w:spacing w:after="200" w:line="276" w:lineRule="auto"/>
+      </w:pPr>
+      <w:r>
+        <w:br w:type="page"/>
       </w:r>
       <w:bookmarkStart w:id="0" w:name="_GoBack"/>
       <w:bookmarkEnd w:id="0"/>
-      <w:r>
-        <w:t xml:space="preserve">to be built from scratch. </w:t>
-      </w:r>
-      <w:r>
-        <w:t xml:space="preserve">Each widget is interfaced through provided. The </w:t>
-      </w:r>
-      <w:proofErr w:type="spellStart"/>
-      <w:r>
-        <w:t>UIKit</w:t>
-      </w:r>
-      <w:proofErr w:type="spellEnd"/>
-      <w:r>
-        <w:t xml:space="preserve"> also provides animation support, document support, drawing and painting in addition to many other powerful features.</w:t>
-      </w:r>
-      <w:r>
-        <w:t xml:space="preserve"> The </w:t>
-      </w:r>
-      <w:r>
-        <w:t>implementations</w:t>
-      </w:r>
-      <w:r>
-        <w:t xml:space="preserve"> of </w:t>
-      </w:r>
-      <w:proofErr w:type="spellStart"/>
-      <w:r>
-        <w:t>UIKit</w:t>
-      </w:r>
-      <w:proofErr w:type="spellEnd"/>
-      <w:r>
-        <w:t xml:space="preserve"> apps are done using the Model-View-Controller design pattern where the control logic, data store and user interface are separated into three distinct sections.</w:t>
-      </w:r>
-    </w:p>
-    <w:p>
-      <w:pPr>
-        <w:spacing w:after="200" w:line="276" w:lineRule="auto"/>
-      </w:pPr>
-      <w:r>
-        <w:br w:type="page"/>
-      </w:r>
     </w:p>
     <w:p>
       <w:pPr>
@@ -416,6 +618,11 @@
             <w:pPr>
               <w:pStyle w:val="NoSpacing"/>
             </w:pPr>
+            <w:proofErr w:type="spellStart"/>
+            <w:r>
+              <w:t>ImageView</w:t>
+            </w:r>
+            <w:proofErr w:type="spellEnd"/>
           </w:p>
         </w:tc>
       </w:tr>
@@ -472,6 +679,9 @@
             <w:pPr>
               <w:pStyle w:val="NoSpacing"/>
             </w:pPr>
+            <w:r>
+              <w:t>Pickers</w:t>
+            </w:r>
           </w:p>
         </w:tc>
       </w:tr>
@@ -533,6 +743,11 @@
             <w:pPr>
               <w:pStyle w:val="NoSpacing"/>
             </w:pPr>
+            <w:proofErr w:type="spellStart"/>
+            <w:r>
+              <w:t>SearchView</w:t>
+            </w:r>
+            <w:proofErr w:type="spellEnd"/>
           </w:p>
         </w:tc>
       </w:tr>
@@ -681,6 +896,11 @@
             <w:pPr>
               <w:pStyle w:val="NoSpacing"/>
             </w:pPr>
+            <w:proofErr w:type="spellStart"/>
+            <w:r>
+              <w:t>ToggleButton</w:t>
+            </w:r>
+            <w:proofErr w:type="spellEnd"/>
           </w:p>
         </w:tc>
       </w:tr>
@@ -828,6 +1048,100 @@
     </w:sectPr>
   </w:body>
 </w:document>
+</file>
+
+<file path=word/numbering.xml><?xml version="1.0" encoding="utf-8"?>
+<w:numbering xmlns:wpc="http://schemas.microsoft.com/office/word/2010/wordprocessingCanvas" xmlns:mc="http://schemas.openxmlformats.org/markup-compatibility/2006" xmlns:o="urn:schemas-microsoft-com:office:office" xmlns:r="http://schemas.openxmlformats.org/officeDocument/2006/relationships" xmlns:m="http://schemas.openxmlformats.org/officeDocument/2006/math" xmlns:v="urn:schemas-microsoft-com:vml" xmlns:wp14="http://schemas.microsoft.com/office/word/2010/wordprocessingDrawing" xmlns:wp="http://schemas.openxmlformats.org/drawingml/2006/wordprocessingDrawing" xmlns:w10="urn:schemas-microsoft-com:office:word" xmlns:w="http://schemas.openxmlformats.org/wordprocessingml/2006/main" xmlns:w14="http://schemas.microsoft.com/office/word/2010/wordml" xmlns:wpg="http://schemas.microsoft.com/office/word/2010/wordprocessingGroup" xmlns:wpi="http://schemas.microsoft.com/office/word/2010/wordprocessingInk" xmlns:wne="http://schemas.microsoft.com/office/word/2006/wordml" xmlns:wps="http://schemas.microsoft.com/office/word/2010/wordprocessingShape" mc:Ignorable="w14 wp14">
+  <w:abstractNum w:abstractNumId="0">
+    <w:nsid w:val="35A819D4"/>
+    <w:multiLevelType w:val="hybridMultilevel"/>
+    <w:tmpl w:val="0F127D64"/>
+    <w:lvl w:ilvl="0" w:tplc="0409000F">
+      <w:start w:val="1"/>
+      <w:numFmt w:val="decimal"/>
+      <w:lvlText w:val="%1."/>
+      <w:lvlJc w:val="left"/>
+      <w:pPr>
+        <w:ind w:left="720" w:hanging="360"/>
+      </w:pPr>
+    </w:lvl>
+    <w:lvl w:ilvl="1" w:tplc="04090019" w:tentative="1">
+      <w:start w:val="1"/>
+      <w:numFmt w:val="lowerLetter"/>
+      <w:lvlText w:val="%2."/>
+      <w:lvlJc w:val="left"/>
+      <w:pPr>
+        <w:ind w:left="1440" w:hanging="360"/>
+      </w:pPr>
+    </w:lvl>
+    <w:lvl w:ilvl="2" w:tplc="0409001B" w:tentative="1">
+      <w:start w:val="1"/>
+      <w:numFmt w:val="lowerRoman"/>
+      <w:lvlText w:val="%3."/>
+      <w:lvlJc w:val="right"/>
+      <w:pPr>
+        <w:ind w:left="2160" w:hanging="180"/>
+      </w:pPr>
+    </w:lvl>
+    <w:lvl w:ilvl="3" w:tplc="0409000F" w:tentative="1">
+      <w:start w:val="1"/>
+      <w:numFmt w:val="decimal"/>
+      <w:lvlText w:val="%4."/>
+      <w:lvlJc w:val="left"/>
+      <w:pPr>
+        <w:ind w:left="2880" w:hanging="360"/>
+      </w:pPr>
+    </w:lvl>
+    <w:lvl w:ilvl="4" w:tplc="04090019" w:tentative="1">
+      <w:start w:val="1"/>
+      <w:numFmt w:val="lowerLetter"/>
+      <w:lvlText w:val="%5."/>
+      <w:lvlJc w:val="left"/>
+      <w:pPr>
+        <w:ind w:left="3600" w:hanging="360"/>
+      </w:pPr>
+    </w:lvl>
+    <w:lvl w:ilvl="5" w:tplc="0409001B" w:tentative="1">
+      <w:start w:val="1"/>
+      <w:numFmt w:val="lowerRoman"/>
+      <w:lvlText w:val="%6."/>
+      <w:lvlJc w:val="right"/>
+      <w:pPr>
+        <w:ind w:left="4320" w:hanging="180"/>
+      </w:pPr>
+    </w:lvl>
+    <w:lvl w:ilvl="6" w:tplc="0409000F" w:tentative="1">
+      <w:start w:val="1"/>
+      <w:numFmt w:val="decimal"/>
+      <w:lvlText w:val="%7."/>
+      <w:lvlJc w:val="left"/>
+      <w:pPr>
+        <w:ind w:left="5040" w:hanging="360"/>
+      </w:pPr>
+    </w:lvl>
+    <w:lvl w:ilvl="7" w:tplc="04090019" w:tentative="1">
+      <w:start w:val="1"/>
+      <w:numFmt w:val="lowerLetter"/>
+      <w:lvlText w:val="%8."/>
+      <w:lvlJc w:val="left"/>
+      <w:pPr>
+        <w:ind w:left="5760" w:hanging="360"/>
+      </w:pPr>
+    </w:lvl>
+    <w:lvl w:ilvl="8" w:tplc="0409001B" w:tentative="1">
+      <w:start w:val="1"/>
+      <w:numFmt w:val="lowerRoman"/>
+      <w:lvlText w:val="%9."/>
+      <w:lvlJc w:val="right"/>
+      <w:pPr>
+        <w:ind w:left="6480" w:hanging="180"/>
+      </w:pPr>
+    </w:lvl>
+  </w:abstractNum>
+  <w:num w:numId="1">
+    <w:abstractNumId w:val="0"/>
+  </w:num>
+</w:numbering>
 </file>
 
 <file path=word/styles.xml><?xml version="1.0" encoding="utf-8"?>
@@ -1083,6 +1397,17 @@
       <w:szCs w:val="40"/>
     </w:rPr>
   </w:style>
+  <w:style w:type="paragraph" w:styleId="ListParagraph">
+    <w:name w:val="List Paragraph"/>
+    <w:basedOn w:val="Normal"/>
+    <w:uiPriority w:val="34"/>
+    <w:qFormat/>
+    <w:rsid w:val="00CF7B5C"/>
+    <w:pPr>
+      <w:ind w:left="720"/>
+      <w:contextualSpacing/>
+    </w:pPr>
+  </w:style>
 </w:styles>
 </file>
 
@@ -1338,6 +1663,17 @@
       <w:sz w:val="40"/>
       <w:szCs w:val="40"/>
     </w:rPr>
+  </w:style>
+  <w:style w:type="paragraph" w:styleId="ListParagraph">
+    <w:name w:val="List Paragraph"/>
+    <w:basedOn w:val="Normal"/>
+    <w:uiPriority w:val="34"/>
+    <w:qFormat/>
+    <w:rsid w:val="00CF7B5C"/>
+    <w:pPr>
+      <w:ind w:left="720"/>
+      <w:contextualSpacing/>
+    </w:pPr>
   </w:style>
 </w:styles>
 </file>

</xml_diff>